<commit_message>
correct and again upload in pdf
</commit_message>
<xml_diff>
--- a/1900290140021_Niranjan_FinalReport.docx
+++ b/1900290140021_Niranjan_FinalReport.docx
@@ -59,7 +59,27 @@
           <w:sz w:val="32"/>
           <w:szCs w:val="32"/>
         </w:rPr>
-        <w:t xml:space="preserve">   Bihar Tourist Guide Application</w:t>
+        <w:t xml:space="preserve">   </w:t>
+      </w:r>
+      <w:r>
+        <w:rPr>
+          <w:rFonts w:ascii="Times New Roman" w:hAnsi="Times New Roman" w:cs="Times New Roman"/>
+          <w:b/>
+          <w:bCs/>
+          <w:sz w:val="32"/>
+          <w:szCs w:val="32"/>
+        </w:rPr>
+        <w:t>B</w:t>
+      </w:r>
+      <w:r>
+        <w:rPr>
+          <w:rFonts w:ascii="Times New Roman" w:hAnsi="Times New Roman" w:cs="Times New Roman"/>
+          <w:b/>
+          <w:bCs/>
+          <w:sz w:val="32"/>
+          <w:szCs w:val="32"/>
+        </w:rPr>
+        <w:t>ihar Tourist Guide Application</w:t>
       </w:r>
     </w:p>
     <w:p>

</xml_diff>